<commit_message>
Incorporate all Marek's comments into TODOs and marginals
</commit_message>
<xml_diff>
--- a/revision/response-to-reviews.docx
+++ b/revision/response-to-reviews.docx
@@ -120,17 +120,79 @@
       </w:pPr>
       <w:r>
         <w:rPr/>
-        <w:t>XXX Relatedly, we have greatly reduced the role in the new manuscript of the account of how the question of orientation came to our attention, agreeing that “making it the focal point of the submission is detrimental to the paper” and that the more substantial questions of anatomical meaning are a stronger focus for the introduction.</w:t>
-      </w:r>
-    </w:p>
-    <w:p>
-      <w:pPr>
-        <w:pStyle w:val="TextBody"/>
-        <w:rPr/>
-      </w:pPr>
-      <w:r>
-        <w:rPr/>
-        <w:t>XXX We have reworked and combined some of the illustrations along the lines that Marek suggests.</w:t>
+        <w:t xml:space="preserve">XXX Relatedly, we have greatly reduced the role in the new manuscript of the account of how the question of orientation came to our attention, agreeing that “making it the focal point of the submission is detrimental to the paper” and that the more substantial questions of anatomical meaning are a stronger focus for the introduction. However, the disagreement with Mannion in the reviews of the </w:t>
+      </w:r>
+      <w:r>
+        <w:rPr>
+          <w:i/>
+          <w:iCs/>
+        </w:rPr>
+        <w:t>Xenoposeidon</w:t>
+      </w:r>
+      <w:r>
+        <w:rPr/>
+        <w:t xml:space="preserve"> revision remain of interest as a concrete example of how the ideas in the present manuscript are significant, so the account is retained in a reduced form in the discussion.</w:t>
+      </w:r>
+    </w:p>
+    <w:p>
+      <w:pPr>
+        <w:pStyle w:val="TextBody"/>
+        <w:rPr/>
+      </w:pPr>
+      <w:r>
+        <w:rPr/>
+        <w:t>XXX We have regretfully removed the Saegusa and Ikeda's (2014: figure 8) illustration, even though it provides a perfect single-figure example of the inconsistency we seek to illustrate, for fear of seeming confrontational. We have substituted less helpful but more inoffensive references to illustrations in our own work.</w:t>
+      </w:r>
+    </w:p>
+    <w:p>
+      <w:pPr>
+        <w:pStyle w:val="TextBody"/>
+        <w:rPr/>
+      </w:pPr>
+      <w:r>
+        <w:rPr/>
+        <w:t xml:space="preserve">XXX We have reworked and combined some of the illustrations along the lines that Marek suggests. We have also followed his suggestion to expand Figure 4 to show additional long cervical vertebrae as well as the </w:t>
+      </w:r>
+      <w:r>
+        <w:rPr>
+          <w:i/>
+          <w:iCs/>
+        </w:rPr>
+        <w:t>Giraffatitan</w:t>
+      </w:r>
+      <w:r>
+        <w:rPr/>
+        <w:t xml:space="preserve"> C5 that is our principal example.</w:t>
+      </w:r>
+    </w:p>
+    <w:p>
+      <w:pPr>
+        <w:pStyle w:val="TextBody"/>
+        <w:rPr/>
+      </w:pPr>
+      <w:r>
+        <w:rPr/>
+        <w:t>XXX We note the comments on colour-blindness, and have checked that where colour is used to distinguish lines with different meanings, those lines are also distinguishable by other criteria.</w:t>
+      </w:r>
+    </w:p>
+    <w:p>
+      <w:pPr>
+        <w:pStyle w:val="TextBody"/>
+        <w:rPr/>
+      </w:pPr>
+      <w:r>
+        <w:rPr/>
+        <w:t>In general, we have followed the specific comments attached to Marek’s review, but with some exceptions. In particular, we do not agree with the suggestion that expunging the pronoun “we” throughout and substituting passive voice would improve the manuscript. We have changed some instances, but in other clarity is best served by the simpler active phrasing.</w:t>
+      </w:r>
+    </w:p>
+    <w:p>
+      <w:pPr>
+        <w:pStyle w:val="TextBody"/>
+        <w:rPr/>
+      </w:pPr>
+      <w:r>
+        <w:rPr/>
+        <w:t>We have retained the section on open peer-review, contrary to Marek’s recommendation, as it is important to us and relevant to the origin of the present paper’s core question.</w:t>
       </w:r>
     </w:p>
     <w:p>

</xml_diff>

<commit_message>
All left lateral views reversed
</commit_message>
<xml_diff>
--- a/revision/response-to-reviews.docx
+++ b/revision/response-to-reviews.docx
@@ -76,15 +76,7 @@
       </w:pPr>
       <w:r>
         <w:rPr/>
-        <w:t xml:space="preserve">XXX </w:t>
-      </w:r>
-      <w:r>
-        <w:rPr/>
-        <w:t>As recommended, w</w:t>
-      </w:r>
-      <w:r>
-        <w:rPr/>
-        <w:t xml:space="preserve">e have greatly reduced the role in the new manuscript of the account of how the question of orientation came to our attention, agreeing that “making it the focal point of the submission is detrimental to the paper” and that the more substantial questions of anatomical meaning are a stronger focus for the introduction. However, the disagreement with Mannion in the reviews of the </w:t>
+        <w:t xml:space="preserve">XXX As recommended, we have greatly reduced the role in the new manuscript of the account of how the question of orientation came to our attention, agreeing that “making it the focal point of the submission is detrimental to the paper” and that the more substantial questions of anatomical meaning are a stronger focus for the introduction. However, the disagreement with Mannion in the reviews of the </w:t>
       </w:r>
       <w:r>
         <w:rPr>
@@ -95,15 +87,7 @@
       </w:r>
       <w:r>
         <w:rPr/>
-        <w:t xml:space="preserve"> revision remain of interest as a concrete example of how the ideas in the present manuscript are significant, so the account is retained in a reduced form in the discussion — </w:t>
-      </w:r>
-      <w:r>
-        <w:rPr/>
-        <w:t>as also advocated by Reviewer 2 (see below)</w:t>
-      </w:r>
-      <w:r>
-        <w:rPr/>
-        <w:t>.</w:t>
+        <w:t xml:space="preserve"> revision remain of interest as a concrete example of how the ideas in the present manuscript are significant, so the account is retained in a reduced form in the discussion — as also advocated by Reviewer 2 (see below).</w:t>
       </w:r>
     </w:p>
     <w:p>
@@ -298,7 +282,7 @@
         <w:rPr>
           <w:lang w:eastAsia="en-GB"/>
         </w:rPr>
-        <w:t>XXX As suggested, we have modified Figure 4, as suggested, to include reconstruction lines for the missing ventral portion of the cotyle, drawn from Janensch’s (1950: figures 23, 25) illustrations.</w:t>
+        <w:t>As suggested, we have modified Figure 4, to include reconstruction lines for the missing ventral portion of the cotyle, drawn from Janensch’s (1950: figures 23, 25) illustrations.</w:t>
       </w:r>
     </w:p>
     <w:p>
@@ -410,7 +394,7 @@
       </w:pPr>
       <w:r>
         <w:rPr/>
-        <w:t>XXX The point about using a consistent left-right orientation for the vertebrae in the illustrations is well taken. We have reworked all the figures accordingly, using mirror-imaging where necessary, and modifying the captions accordingly.</w:t>
+        <w:t>The point about using a consistent left-right orientation for the vertebrae in the illustrations is well taken. We have reworked all the figures accordingly, using mirror-imaging where necessary, and modifying the captions accordingly.</w:t>
       </w:r>
     </w:p>
     <w:p>
@@ -683,7 +667,7 @@
     <w:qFormat/>
     <w:pPr>
       <w:widowControl/>
-      <w:overflowPunct w:val="true"/>
+      <w:overflowPunct w:val="false"/>
       <w:bidi w:val="0"/>
       <w:ind w:left="0" w:right="0" w:hanging="0"/>
       <w:jc w:val="left"/>
@@ -763,6 +747,11 @@
     <w:qFormat/>
     <w:rPr/>
   </w:style>
+  <w:style w:type="character" w:styleId="ListLabel3">
+    <w:name w:val="ListLabel 3"/>
+    <w:qFormat/>
+    <w:rPr/>
+  </w:style>
   <w:style w:type="paragraph" w:styleId="Heading">
     <w:name w:val="Heading"/>
     <w:basedOn w:val="Normal"/>

</xml_diff>

<commit_message>
Excise Saegusa and Ikeda 2014 figure
</commit_message>
<xml_diff>
--- a/revision/response-to-reviews.docx
+++ b/revision/response-to-reviews.docx
@@ -97,7 +97,23 @@
       </w:pPr>
       <w:r>
         <w:rPr/>
-        <w:t>XXX We have regretfully removed the Saegusa and Ikeda's (2014: figure 8) illustration, even though it provides a perfect single-figure example of the inconsistency we seek to illustrate, for fear of seeming confrontational. We have substituted less helpful but more inoffensive references to illustrations in our own work.</w:t>
+        <w:t xml:space="preserve">We have removed the Saegusa and Ikeda's (2014: figure 8) illustration, even though it provides a perfect single-figure example of the inconsistency we seek to illustrate, for fear of seeming confrontational. We have substituted </w:t>
+      </w:r>
+      <w:r>
+        <w:rPr/>
+        <w:t xml:space="preserve">an </w:t>
+      </w:r>
+      <w:r>
+        <w:rPr/>
+        <w:t xml:space="preserve">illustration </w:t>
+      </w:r>
+      <w:r>
+        <w:rPr/>
+        <w:t xml:space="preserve">from our own previous </w:t>
+      </w:r>
+      <w:r>
+        <w:rPr/>
+        <w:t>work.</w:t>
       </w:r>
     </w:p>
     <w:p>
@@ -117,11 +133,7 @@
       </w:pPr>
       <w:r>
         <w:rPr/>
-        <w:t xml:space="preserve">XXX </w:t>
-      </w:r>
-      <w:r>
-        <w:rPr/>
-        <w:t xml:space="preserve">We have also followed his suggestion to expand Figure 4 to show additional long cervical vertebrae as well as the </w:t>
+        <w:t xml:space="preserve">XXX We have also followed his suggestion to expand Figure 4 to show additional long cervical vertebrae as well as the </w:t>
       </w:r>
       <w:r>
         <w:rPr>
@@ -408,15 +420,7 @@
       </w:pPr>
       <w:r>
         <w:rPr/>
-        <w:t xml:space="preserve">The point about using a consistent left-right orientation for the vertebrae in the illustrations is well taken. We have reworked all the </w:t>
-      </w:r>
-      <w:r>
-        <w:rPr/>
-        <w:t xml:space="preserve">lateral-view </w:t>
-      </w:r>
-      <w:r>
-        <w:rPr/>
-        <w:t>figures accordingly, using mirror-imaging where necessary, and modifying the captions accordingly.</w:t>
+        <w:t>The point about using a consistent left-right orientation for the vertebrae in the illustrations is well taken. We have reworked all the lateral-view figures accordingly, using mirror-imaging where necessary, and modifying the captions accordingly.</w:t>
       </w:r>
     </w:p>
     <w:p>
@@ -689,7 +693,7 @@
     <w:qFormat/>
     <w:pPr>
       <w:widowControl/>
-      <w:overflowPunct w:val="false"/>
+      <w:overflowPunct w:val="true"/>
       <w:bidi w:val="0"/>
       <w:ind w:left="0" w:right="0" w:hanging="0"/>
       <w:jc w:val="left"/>
@@ -784,6 +788,11 @@
     <w:qFormat/>
     <w:rPr/>
   </w:style>
+  <w:style w:type="character" w:styleId="ListLabel6">
+    <w:name w:val="ListLabel 6"/>
+    <w:qFormat/>
+    <w:rPr/>
+  </w:style>
   <w:style w:type="paragraph" w:styleId="Heading">
     <w:name w:val="Heading"/>
     <w:basedOn w:val="Normal"/>

</xml_diff>

<commit_message>
Handle more review comments and text flow
</commit_message>
<xml_diff>
--- a/revision/response-to-reviews.docx
+++ b/revision/response-to-reviews.docx
@@ -63,27 +63,27 @@
       </w:pPr>
       <w:r>
         <w:rPr/>
-        <w:t>XXX Marek’s multiple comments on the structure of the manuscript are noted, and taken into account (along with those of the other reviewer and editor) in the radical restructuring of the new version of the manuscript.</w:t>
-      </w:r>
-    </w:p>
-    <w:p>
-      <w:pPr>
-        <w:pStyle w:val="TextBody"/>
-        <w:rPr/>
-      </w:pPr>
-      <w:r>
-        <w:rPr/>
-        <w:t>XXX We also accept his point that the tone of the original submission is not to everyone’s taste. While we do not necessarily agree that more formality is always better, we recognise that there is a balance to be struck, and that the first version of this manuscript erred too far in the direction of informality. We have accordingly reworded the prose extensively.</w:t>
-      </w:r>
-    </w:p>
-    <w:p>
-      <w:pPr>
-        <w:pStyle w:val="TextBody"/>
-        <w:rPr/>
-      </w:pPr>
-      <w:r>
-        <w:rPr/>
-        <w:t xml:space="preserve">XXX As recommended, we have greatly reduced the role in the new manuscript of the account of how the question of orientation came to our attention, agreeing that “making it the focal point of the submission is detrimental to the paper” and that the more substantial questions of anatomical meaning are a stronger focus for the introduction. However, the disagreement with Mannion in the reviews of the </w:t>
+        <w:t>Marek’s multiple comments on the structure of the manuscript are noted, and taken into account (along with those of the other reviewer and editor) in the radical restructuring of the new version of the manuscript.</w:t>
+      </w:r>
+    </w:p>
+    <w:p>
+      <w:pPr>
+        <w:pStyle w:val="TextBody"/>
+        <w:rPr/>
+      </w:pPr>
+      <w:r>
+        <w:rPr/>
+        <w:t>We also accept his point that the tone of the original submission is not to everyone’s taste. While we do not necessarily agree that more formality is always better, we recognise that there is a balance to be struck, and that the first version of this manuscript erred too far in the direction of informality. We have accordingly reworded the prose extensively.</w:t>
+      </w:r>
+    </w:p>
+    <w:p>
+      <w:pPr>
+        <w:pStyle w:val="TextBody"/>
+        <w:rPr/>
+      </w:pPr>
+      <w:r>
+        <w:rPr/>
+        <w:t xml:space="preserve">As recommended, we have greatly reduced the role in the new manuscript of the account of how the question of orientation came to our attention, agreeing that “making it the focal point of the submission is detrimental to the paper” and that the more substantial questions of anatomical meaning are a stronger focus for the introduction. However, the disagreement with Mannion in the reviews of the </w:t>
       </w:r>
       <w:r>
         <w:rPr>
@@ -155,11 +155,19 @@
       </w:pPr>
       <w:r>
         <w:rPr/>
-        <w:t xml:space="preserve">In general, we have followed the specific comments attached to Marek’s review, but with some exceptions. In particular, we do not agree with the suggestion that expunging the pronoun “we” throughout and substituting passive voice would improve the manuscript, </w:t>
-      </w:r>
-      <w:r>
-        <w:rPr/>
-        <w:t xml:space="preserve">and note that the fourth of </w:t>
+        <w:t>W</w:t>
+      </w:r>
+      <w:r>
+        <w:rPr/>
+        <w:t xml:space="preserve">e have </w:t>
+      </w:r>
+      <w:r>
+        <w:rPr/>
+        <w:t>i</w:t>
+      </w:r>
+      <w:r>
+        <w:rPr/>
+        <w:t xml:space="preserve">n general followed the specific comments attached to Marek’s review, but with some exceptions. In particular, we do not agree with the suggestion that expunging the pronoun “we” throughout and substituting passive voice would improve the manuscript, and note that the fourth of </w:t>
       </w:r>
       <w:r>
         <w:fldChar w:fldCharType="begin"/>
@@ -190,21 +198,21 @@
       </w:r>
       <w:r>
         <w:rPr/>
-        <w:t xml:space="preserve"> is “Never use the passive where you can use the active”</w:t>
-      </w:r>
-      <w:r>
-        <w:rPr/>
-        <w:t>. We have changed some instances, but in others clarity is best served by the simpler active phrasing.</w:t>
-      </w:r>
-    </w:p>
-    <w:p>
-      <w:pPr>
-        <w:pStyle w:val="TextBody"/>
-        <w:rPr/>
-      </w:pPr>
-      <w:r>
-        <w:rPr/>
-        <w:t>We have retained the section on open peer-review, contrary to Marek’s recommendation, as it is important to us and relevant to the origin of the present paper’s core question.</w:t>
+        <w:t xml:space="preserve"> is “Never use the passive where you can use the active”. We have changed some instances, but in others clarity is best served by the simpler active phrasing.</w:t>
+      </w:r>
+    </w:p>
+    <w:p>
+      <w:pPr>
+        <w:pStyle w:val="TextBody"/>
+        <w:rPr/>
+      </w:pPr>
+      <w:r>
+        <w:rPr/>
+        <w:t xml:space="preserve">We have retained the section on open peer-review, contrary to Marek’s recommendation, as it is important to us and relevant to the origin of the present paper’s core question. </w:t>
+      </w:r>
+      <w:r>
+        <w:rPr/>
+        <w:t>XXX or have we?</w:t>
       </w:r>
     </w:p>
     <w:p>
@@ -260,7 +268,7 @@
       </w:pPr>
       <w:r>
         <w:rPr/>
-        <w:t xml:space="preserve">XXX Tschopp asks why, in Method 4, we use </w:t>
+        <w:t xml:space="preserve">Tschopp asks why, in Method 4, we use </w:t>
       </w:r>
       <w:r>
         <w:rPr>
@@ -713,7 +721,7 @@
     <w:qFormat/>
     <w:pPr>
       <w:widowControl/>
-      <w:overflowPunct w:val="true"/>
+      <w:overflowPunct w:val="false"/>
       <w:bidi w:val="0"/>
       <w:ind w:left="0" w:right="0" w:hanging="0"/>
       <w:jc w:val="left"/>
@@ -823,6 +831,11 @@
     <w:qFormat/>
     <w:rPr/>
   </w:style>
+  <w:style w:type="character" w:styleId="ListLabel9">
+    <w:name w:val="ListLabel 9"/>
+    <w:qFormat/>
+    <w:rPr/>
+  </w:style>
   <w:style w:type="paragraph" w:styleId="Heading">
     <w:name w:val="Heading"/>
     <w:basedOn w:val="Normal"/>

</xml_diff>

<commit_message>
Fix all issues from Tschopp annotated ms.
</commit_message>
<xml_diff>
--- a/revision/response-to-reviews.docx
+++ b/revision/response-to-reviews.docx
@@ -114,7 +114,7 @@
       </w:pPr>
       <w:r>
         <w:rPr/>
-        <w:t>XXX We have reworked and combined some of the illustrations along the lines that Marek suggests.</w:t>
+        <w:t>We have reworked and combined some of the illustrations along the lines that Marek suggests.</w:t>
       </w:r>
     </w:p>
     <w:p>
@@ -145,41 +145,17 @@
       </w:pPr>
       <w:r>
         <w:rPr/>
-        <w:t xml:space="preserve">We note the comments on colour-blindness. </w:t>
-      </w:r>
-      <w:r>
-        <w:rPr/>
-        <w:t xml:space="preserve">We have </w:t>
-      </w:r>
-      <w:r>
-        <w:rPr/>
-        <w:t xml:space="preserve">have checked that where colour is used to distinguish lines with different meanings those lines are also distinguishable by other criteria, </w:t>
-      </w:r>
-      <w:r>
-        <w:rPr/>
-        <w:t>and made the relevant figure captions more explicit.</w:t>
-      </w:r>
-    </w:p>
-    <w:p>
-      <w:pPr>
-        <w:pStyle w:val="TextBody"/>
-        <w:rPr/>
-      </w:pPr>
-      <w:r>
-        <w:rPr/>
-        <w:t>W</w:t>
-      </w:r>
-      <w:r>
-        <w:rPr/>
-        <w:t xml:space="preserve">e have </w:t>
-      </w:r>
-      <w:r>
-        <w:rPr/>
-        <w:t>i</w:t>
-      </w:r>
-      <w:r>
-        <w:rPr/>
-        <w:t xml:space="preserve">n general followed the specific comments attached to Marek’s review, but with some exceptions. In particular, we do not agree with the suggestion that expunging the pronoun “we” throughout and substituting passive voice would improve the manuscript, and note that the fourth of </w:t>
+        <w:t>We note the comments on colour-blindness. We have have checked that where colour is used to distinguish lines with different meanings those lines are also distinguishable by other criteria, and made the relevant figure captions more explicit.</w:t>
+      </w:r>
+    </w:p>
+    <w:p>
+      <w:pPr>
+        <w:pStyle w:val="TextBody"/>
+        <w:rPr/>
+      </w:pPr>
+      <w:r>
+        <w:rPr/>
+        <w:t xml:space="preserve">We have in general followed the specific comments attached to Marek’s review, but with some exceptions. In particular, we do not agree with the suggestion that expunging the pronoun “we” throughout and substituting passive voice would improve the manuscript, and note that the fourth of </w:t>
       </w:r>
       <w:r>
         <w:fldChar w:fldCharType="begin"/>
@@ -220,27 +196,7 @@
       </w:pPr>
       <w:r>
         <w:rPr/>
-        <w:t xml:space="preserve">We have retained </w:t>
-      </w:r>
-      <w:r>
-        <w:rPr/>
-        <w:t xml:space="preserve">a slightly shortened </w:t>
-      </w:r>
-      <w:r>
-        <w:rPr/>
-        <w:t xml:space="preserve">section on open peer-review, contrary to Marek’s recommendation </w:t>
-      </w:r>
-      <w:r>
-        <w:rPr/>
-        <w:t>and in accordance with that of Tschopp. This section</w:t>
-      </w:r>
-      <w:r>
-        <w:rPr/>
-        <w:t xml:space="preserve"> is important to us and relevant to the origin of the present paper’s core question. </w:t>
-      </w:r>
-      <w:r>
-        <w:rPr/>
-        <w:t>We have, however, removed the section on open composition.</w:t>
+        <w:t>We have retained a slightly shortened section on open peer-review, contrary to Marek’s recommendation and in accordance with that of Tschopp. This section is important to us and relevant to the origin of the present paper’s core question. We have, however, removed the section on open composition.</w:t>
       </w:r>
     </w:p>
     <w:p>
@@ -314,79 +270,43 @@
         <w:rPr>
           <w:lang w:eastAsia="en-GB"/>
         </w:rPr>
-        <w:t xml:space="preserve">The point that </w:t>
-      </w:r>
+        <w:t>The point that sequences of vertebrae oriented by Method 2 need not be illustrated in a way that results in a jagged neural canal is important: we now address it in the manuscript.</w:t>
+      </w:r>
+    </w:p>
+    <w:p>
+      <w:pPr>
+        <w:pStyle w:val="TextBody"/>
+        <w:rPr/>
+      </w:pPr>
       <w:r>
         <w:rPr>
           <w:lang w:eastAsia="en-GB"/>
         </w:rPr>
-        <w:t xml:space="preserve">sequences of vertebrae oriented by </w:t>
-      </w:r>
+        <w:t>Measurement of the neural canal cross-section cannot be “corrected using sectioned vertebrae” in general — the point of the present paper is how we can get consistent results using the vertebrae we have, in the condition they are in. “Just section the vertebra” is not always a practical option.</w:t>
+      </w:r>
+    </w:p>
+    <w:p>
+      <w:pPr>
+        <w:pStyle w:val="TextBody"/>
+        <w:rPr/>
+      </w:pPr>
       <w:r>
         <w:rPr>
           <w:lang w:eastAsia="en-GB"/>
         </w:rPr>
-        <w:t xml:space="preserve">Method 2 </w:t>
-      </w:r>
+        <w:t>As noted in response to the comments of Reviewer 1, we have revised the structure of the new manuscript along the lines that Tschopp recommends.</w:t>
+      </w:r>
+    </w:p>
+    <w:p>
+      <w:pPr>
+        <w:pStyle w:val="TextBody"/>
+        <w:rPr/>
+      </w:pPr>
       <w:r>
         <w:rPr>
           <w:lang w:eastAsia="en-GB"/>
         </w:rPr>
-        <w:t xml:space="preserve">need not be illustrated in a way that results in a </w:t>
-      </w:r>
-      <w:r>
-        <w:rPr>
-          <w:lang w:eastAsia="en-GB"/>
-        </w:rPr>
-        <w:t>jagged neural canal is important: we now address it in the manuscript.</w:t>
-      </w:r>
-    </w:p>
-    <w:p>
-      <w:pPr>
-        <w:pStyle w:val="TextBody"/>
-        <w:rPr/>
-      </w:pPr>
-      <w:r>
-        <w:rPr>
-          <w:lang w:eastAsia="en-GB"/>
-        </w:rPr>
-        <w:t>Measurement of the neural canal cross-section cannot be “corrected using sectioned vertebrae” in general — the point of the present paper is how we can get consistent results using the vertebrae we have, in the condition they are in. “Just section the vertebra” is not always a practical option.</w:t>
-      </w:r>
-    </w:p>
-    <w:p>
-      <w:pPr>
-        <w:pStyle w:val="TextBody"/>
-        <w:rPr/>
-      </w:pPr>
-      <w:r>
-        <w:rPr>
-          <w:lang w:eastAsia="en-GB"/>
-        </w:rPr>
-        <w:t>As noted in response to the comments of Reviewer 1, we have revised the structure of the new manuscript along the lines that Tschopp recommends.</w:t>
-      </w:r>
-    </w:p>
-    <w:p>
-      <w:pPr>
-        <w:pStyle w:val="TextBody"/>
-        <w:rPr/>
-      </w:pPr>
-      <w:r>
-        <w:rPr>
-          <w:lang w:eastAsia="en-GB"/>
-        </w:rPr>
-        <w:t xml:space="preserve">We have added a note that Tschopp et al. (2015)’s definition of Character </w:t>
-      </w:r>
-      <w:r>
-        <w:rPr>
-          <w:lang w:eastAsia="en-GB"/>
-        </w:rPr>
-        <w:t>1</w:t>
-      </w:r>
-      <w:r>
-        <w:rPr>
-          <w:lang w:eastAsia="en-GB"/>
-        </w:rPr>
-        <w:t>94 includes a note that a horizontal orientation of the neural canal is used when scoring, though without discussion.</w:t>
+        <w:t>We have added a note that Tschopp et al. (2015)’s definition of Character 194 includes a note that a horizontal orientation of the neural canal is used when scoring, though without discussion.</w:t>
       </w:r>
     </w:p>
     <w:p>
@@ -457,7 +377,7 @@
       </w:pPr>
       <w:r>
         <w:rPr/>
-        <w:t xml:space="preserve">XXX We have removed some of the references to blog-posts as requested. Other are retained, as they properly acknowledge the source of previously published ideas and images. As we note in our in-press chapter in the forthcoming 3rd edition of </w:t>
+        <w:t xml:space="preserve">We have removed some of the references to blog-posts as requested. Other are retained, as they properly acknowledge the source of previously published ideas and images. As we note in our in-press chapter in the forthcoming 3rd edition of </w:t>
       </w:r>
       <w:r>
         <w:rPr>
@@ -532,7 +452,11 @@
       </w:pPr>
       <w:r>
         <w:rPr/>
-        <w:t>XXX We agree that adding another vertebra to Figure 5, as a second example of how different methods yield different orientations, would be helpful. We have added XXX what?</w:t>
+        <w:t xml:space="preserve">We agree that adding another vertebra to Figure 5, as a second example of how different methods yield different orientations, would be helpful. We have added </w:t>
+      </w:r>
+      <w:r>
+        <w:rPr/>
+        <w:t>a posterior cervical vertebra of a giraffe, so that the illustrated example encompass two high-level clades (Sauropsida and Synapsida) as well as two regions of the vertebral column (caudal and cervical).</w:t>
       </w:r>
     </w:p>
     <w:p>
@@ -785,7 +709,7 @@
     <w:qFormat/>
     <w:pPr>
       <w:widowControl/>
-      <w:overflowPunct w:val="false"/>
+      <w:overflowPunct w:val="true"/>
       <w:bidi w:val="0"/>
       <w:ind w:left="0" w:right="0" w:hanging="0"/>
       <w:jc w:val="left"/>
@@ -900,6 +824,11 @@
     <w:qFormat/>
     <w:rPr/>
   </w:style>
+  <w:style w:type="character" w:styleId="ListLabel10">
+    <w:name w:val="ListLabel 10"/>
+    <w:qFormat/>
+    <w:rPr/>
+  </w:style>
   <w:style w:type="paragraph" w:styleId="Heading">
     <w:name w:val="Heading"/>
     <w:basedOn w:val="Normal"/>

</xml_diff>

<commit_message>
Final tweaks to response letter
</commit_message>
<xml_diff>
--- a/revision/response-to-reviews.docx
+++ b/revision/response-to-reviews.docx
@@ -124,7 +124,15 @@
       </w:pPr>
       <w:r>
         <w:rPr/>
-        <w:t xml:space="preserve">We have also followed his suggestion to expand Figure 4 to show additional long cervical vertebrae as well as the </w:t>
+        <w:t xml:space="preserve">We have also followed his suggestion to expand Figure </w:t>
+      </w:r>
+      <w:r>
+        <w:rPr/>
+        <w:t>5</w:t>
+      </w:r>
+      <w:r>
+        <w:rPr/>
+        <w:t xml:space="preserve"> to show additional long cervical vertebrae as well as the </w:t>
       </w:r>
       <w:r>
         <w:rPr>
@@ -196,7 +204,11 @@
       </w:pPr>
       <w:r>
         <w:rPr/>
-        <w:t>We have retained a slightly shortened section on open peer-review, contrary to Marek’s recommendation and in accordance with that of Tschopp. This section is important to us and relevant to the origin of the present paper’s core question. We have, however, removed the section on open composition.</w:t>
+        <w:t xml:space="preserve">We have retained a slightly shortened section on open peer-review, contrary to Marek’s recommendation and in accordance with that of Tschopp. This section is important to us and relevant to the origin of the present paper’s core question. We have, however, removed the section on open composition, </w:t>
+      </w:r>
+      <w:r>
+        <w:rPr/>
+        <w:t>mentioning the matter only briefly in the acknowledgements.</w:t>
       </w:r>
     </w:p>
     <w:p>
@@ -217,7 +229,15 @@
       </w:r>
       <w:r>
         <w:rPr/>
-        <w:t xml:space="preserve"> no relevant scholarly literature, so we are at a loss as to what Marek intends us to do in response to this scoring. Since Tschopp’s scoring of these questions is neutral, and since Marek does not mention any specific papers that he thinks we should have cited or discussed, we have not been able to identify any changes to make in this respect.</w:t>
+        <w:t xml:space="preserve"> no relevant scholarly literature, so we are </w:t>
+      </w:r>
+      <w:r>
+        <w:rPr/>
+        <w:t xml:space="preserve">rather </w:t>
+      </w:r>
+      <w:r>
+        <w:rPr/>
+        <w:t>at a loss as to what Marek intends us to do in response to this scoring. Since Tschopp’s scoring of these questions is neutral, and since Marek does not mention any specific papers that he thinks we should have cited or discussed, we have not been able to identify any changes to make in this respect.</w:t>
       </w:r>
     </w:p>
     <w:p>
@@ -251,38 +271,62 @@
         <w:rPr/>
       </w:pPr>
       <w:r>
-        <w:rPr/>
-        <w:t xml:space="preserve">Tschopp asks why, in Method 4, we use </w:t>
-      </w:r>
-      <w:r>
-        <w:rPr>
-          <w:lang w:eastAsia="en-GB"/>
-        </w:rPr>
-        <w:t>two copies of the same vertebra, and not two articulated vertebrae. We have expanded the discussion in this section to explain more explicitly why the method is defined as it is.</w:t>
-      </w:r>
-    </w:p>
-    <w:p>
-      <w:pPr>
-        <w:pStyle w:val="TextBody"/>
-        <w:rPr/>
-      </w:pPr>
-      <w:r>
-        <w:rPr>
-          <w:lang w:eastAsia="en-GB"/>
-        </w:rPr>
-        <w:t>The point that sequences of vertebrae oriented by Method 2 need not be illustrated in a way that results in a jagged neural canal is important: we now address it in the manuscript.</w:t>
-      </w:r>
-    </w:p>
-    <w:p>
-      <w:pPr>
-        <w:pStyle w:val="TextBody"/>
-        <w:rPr/>
-      </w:pPr>
-      <w:r>
-        <w:rPr>
-          <w:lang w:eastAsia="en-GB"/>
-        </w:rPr>
-        <w:t>Measurement of the neural canal cross-section cannot be “corrected using sectioned vertebrae” in general — the point of the present paper is how we can get consistent results using the vertebrae we have, in the condition they are in. “Just section the vertebra” is not always a practical option.</w:t>
+        <w:rPr>
+          <w:lang w:eastAsia="en-GB"/>
+        </w:rPr>
+        <w:t>We thank Tschopp for supplying the annotated manuscript with many small errors (typos, etc.) highlighted. We have fixed all of these.</w:t>
+      </w:r>
+    </w:p>
+    <w:p>
+      <w:pPr>
+        <w:pStyle w:val="TextBody"/>
+        <w:rPr/>
+      </w:pPr>
+      <w:r>
+        <w:rPr/>
+        <w:t xml:space="preserve">Tschopp asks why, in Definition 4, we use </w:t>
+      </w:r>
+      <w:r>
+        <w:rPr>
+          <w:lang w:eastAsia="en-GB"/>
+        </w:rPr>
+        <w:t xml:space="preserve">two copies of the same vertebra, and not two articulated vertebrae. We have expanded the discussion in this section to explain more explicitly why the method is defined as it is. </w:t>
+      </w:r>
+      <w:r>
+        <w:rPr>
+          <w:lang w:eastAsia="en-GB"/>
+        </w:rPr>
+        <w:t>(In short, because its whole purpose is to provide a definition that works for a single vertebra.)</w:t>
+      </w:r>
+    </w:p>
+    <w:p>
+      <w:pPr>
+        <w:pStyle w:val="TextBody"/>
+        <w:rPr/>
+      </w:pPr>
+      <w:r>
+        <w:rPr>
+          <w:lang w:eastAsia="en-GB"/>
+        </w:rPr>
+        <w:t>The point that sequences of vertebrae oriented by Definition 2 need not be illustrated in a way that results in a jagged neural canal is important: we now address it in the manuscript.</w:t>
+      </w:r>
+    </w:p>
+    <w:p>
+      <w:pPr>
+        <w:pStyle w:val="TextBody"/>
+        <w:rPr/>
+      </w:pPr>
+      <w:r>
+        <w:rPr>
+          <w:lang w:eastAsia="en-GB"/>
+        </w:rPr>
+        <w:t xml:space="preserve">Measurement of the neural canal cross-section cannot be “corrected using sectioned vertebrae” in general — the point of the present paper is how we can get consistent results using the vertebrae we have, in the condition they are in. “Just section the vertebra” is not always a practical option. </w:t>
+      </w:r>
+      <w:r>
+        <w:rPr>
+          <w:lang w:eastAsia="en-GB"/>
+        </w:rPr>
+        <w:t>We have reworded the relevant section to make it clearer.</w:t>
       </w:r>
     </w:p>
     <w:p>
@@ -306,7 +350,19 @@
         <w:rPr>
           <w:lang w:eastAsia="en-GB"/>
         </w:rPr>
-        <w:t>We have added a note that Tschopp et al. (2015)’s definition of Character 194 includes a note that a horizontal orientation of the neural canal is used when scoring, though without discussion.</w:t>
+        <w:t xml:space="preserve">We have added a note that Tschopp et al. (2015)’s definition of Character 194 </w:t>
+      </w:r>
+      <w:r>
+        <w:rPr>
+          <w:lang w:eastAsia="en-GB"/>
+        </w:rPr>
+        <w:t xml:space="preserve">mentions (though without discussion) </w:t>
+      </w:r>
+      <w:r>
+        <w:rPr>
+          <w:lang w:eastAsia="en-GB"/>
+        </w:rPr>
+        <w:t>that a horizontal orientation of the neural canal is used when scoring.</w:t>
       </w:r>
     </w:p>
     <w:p>
@@ -330,19 +386,19 @@
         <w:rPr>
           <w:lang w:eastAsia="en-GB"/>
         </w:rPr>
-        <w:t>As suggested, we have modified Figure 4, to include reconstruction lines for the missing ventral portion of the cotyle, drawn from Janensch’s (1950: figure 23) illustrations.</w:t>
-      </w:r>
-    </w:p>
-    <w:p>
-      <w:pPr>
-        <w:pStyle w:val="TextBody"/>
-        <w:rPr/>
-      </w:pPr>
-      <w:r>
-        <w:rPr>
-          <w:lang w:eastAsia="en-GB"/>
-        </w:rPr>
-        <w:t>We thank Tschopp for supplying the annotated manuscript with many small errors (typos, etc.) highlighted. We have fixed all of these.</w:t>
+        <w:t xml:space="preserve">As suggested, we have modified Figure </w:t>
+      </w:r>
+      <w:r>
+        <w:rPr>
+          <w:lang w:eastAsia="en-GB"/>
+        </w:rPr>
+        <w:t>5</w:t>
+      </w:r>
+      <w:r>
+        <w:rPr>
+          <w:lang w:eastAsia="en-GB"/>
+        </w:rPr>
+        <w:t>, to include reconstruction lines for the missing ventral portion of the cotyle, drawn from Janensch’s (1950: figure 23) illustrations.</w:t>
       </w:r>
     </w:p>
     <w:p>
@@ -452,11 +508,23 @@
       </w:pPr>
       <w:r>
         <w:rPr/>
-        <w:t xml:space="preserve">We agree that adding another vertebra to Figure 5, as a second example of how different methods yield different orientations, would be helpful. We have added </w:t>
-      </w:r>
-      <w:r>
-        <w:rPr/>
-        <w:t>a posterior cervical vertebra of a giraffe, so that the illustrated example encompass two high-level clades (Sauropsida and Synapsida) as well as two regions of the vertebral column (caudal and cervical).</w:t>
+        <w:t xml:space="preserve">We agree that adding another vertebra to Figure </w:t>
+      </w:r>
+      <w:r>
+        <w:rPr/>
+        <w:t>6</w:t>
+      </w:r>
+      <w:r>
+        <w:rPr/>
+        <w:t xml:space="preserve">, as a second example of how different </w:t>
+      </w:r>
+      <w:r>
+        <w:rPr/>
+        <w:t>definitions</w:t>
+      </w:r>
+      <w:r>
+        <w:rPr/>
+        <w:t xml:space="preserve"> yield different orientations, would be helpful. We have added a posterior cervical vertebra of a giraffe, so that the illustrated example encompass two high-level clades (Sauropsida and Synapsida) as well as two regions of the vertebral column (caudal and cervical).</w:t>
       </w:r>
     </w:p>
     <w:p>
@@ -709,7 +777,7 @@
     <w:qFormat/>
     <w:pPr>
       <w:widowControl/>
-      <w:overflowPunct w:val="true"/>
+      <w:overflowPunct w:val="false"/>
       <w:bidi w:val="0"/>
       <w:ind w:left="0" w:right="0" w:hanging="0"/>
       <w:jc w:val="left"/>
@@ -829,6 +897,11 @@
     <w:qFormat/>
     <w:rPr/>
   </w:style>
+  <w:style w:type="character" w:styleId="ListLabel11">
+    <w:name w:val="ListLabel 11"/>
+    <w:qFormat/>
+    <w:rPr/>
+  </w:style>
   <w:style w:type="paragraph" w:styleId="Heading">
     <w:name w:val="Heading"/>
     <w:basedOn w:val="Normal"/>

</xml_diff>